<commit_message>
chg: Added documents JAOP, AOD, JPTL to frontpage
</commit_message>
<xml_diff>
--- a/UNDER DEVELOPMENT/JFACC/OPAR_JFACC_AOD_D1.docx
+++ b/UNDER DEVELOPMENT/JFACC/OPAR_JFACC_AOD_D1.docx
@@ -165,126 +165,6 @@
       </w:pPr>
       <w:r>
         <w:rPr>
-          <w:highlight w:val="yellow"/>
-          <w:lang w:val="en-GB"/>
-        </w:rPr>
-        <w:t>GIVEN BY CJTF HQ (MISSION DESIGNERS)</w:t>
-      </w:r>
-    </w:p>
-    <w:p>
-      <w:pPr>
-        <w:pStyle w:val="Ingenmellomrom"/>
-        <w:rPr>
-          <w:lang w:val="en-GB"/>
-        </w:rPr>
-      </w:pPr>
-      <w:r>
-        <w:rPr>
-          <w:lang w:val="en-GB"/>
-        </w:rPr>
-        <w:t xml:space="preserve">(1)  JFC’s intent statement. </w:t>
-      </w:r>
-    </w:p>
-    <w:p>
-      <w:pPr>
-        <w:pStyle w:val="Ingenmellomrom"/>
-        <w:rPr>
-          <w:lang w:val="en-GB"/>
-        </w:rPr>
-      </w:pPr>
-      <w:r>
-        <w:rPr>
-          <w:lang w:val="en-GB"/>
-        </w:rPr>
-        <w:t xml:space="preserve">(2)  Execution guidance (if issued). </w:t>
-      </w:r>
-    </w:p>
-    <w:p>
-      <w:pPr>
-        <w:pStyle w:val="Ingenmellomrom"/>
-        <w:rPr>
-          <w:lang w:val="en-GB"/>
-        </w:rPr>
-      </w:pPr>
-      <w:r>
-        <w:rPr>
-          <w:lang w:val="en-GB"/>
-        </w:rPr>
-        <w:t xml:space="preserve">(3)  Supported and supporting command relationships. </w:t>
-      </w:r>
-    </w:p>
-    <w:p>
-      <w:pPr>
-        <w:pStyle w:val="Ingenmellomrom"/>
-        <w:rPr>
-          <w:lang w:val="en-GB"/>
-        </w:rPr>
-      </w:pPr>
-    </w:p>
-    <w:p>
-      <w:pPr>
-        <w:pStyle w:val="Overskrift2"/>
-        <w:rPr>
-          <w:lang w:val="en-GB"/>
-        </w:rPr>
-      </w:pPr>
-      <w:r>
-        <w:rPr>
-          <w:lang w:val="en-GB"/>
-        </w:rPr>
-        <w:t>b.  Enemy situation.</w:t>
-      </w:r>
-      <w:r>
-        <w:rPr>
-          <w:lang w:val="en-GB"/>
-        </w:rPr>
-        <w:t xml:space="preserve"> </w:t>
-      </w:r>
-    </w:p>
-    <w:p>
-      <w:pPr>
-        <w:pStyle w:val="Ingenmellomrom"/>
-        <w:rPr>
-          <w:lang w:val="en-GB"/>
-        </w:rPr>
-      </w:pPr>
-      <w:r>
-        <w:rPr>
-          <w:highlight w:val="yellow"/>
-          <w:lang w:val="en-GB"/>
-        </w:rPr>
-        <w:t>GIVEN BY VIS</w:t>
-      </w:r>
-      <w:r>
-        <w:rPr>
-          <w:lang w:val="en-GB"/>
-        </w:rPr>
-        <w:t xml:space="preserve"> </w:t>
-      </w:r>
-    </w:p>
-    <w:p>
-      <w:pPr>
-        <w:pStyle w:val="Overskrift2"/>
-        <w:rPr>
-          <w:lang w:val="en-GB"/>
-        </w:rPr>
-      </w:pPr>
-      <w:r>
-        <w:rPr>
-          <w:lang w:val="en-GB"/>
-        </w:rPr>
-        <w:t xml:space="preserve">c.  Friendly situation (by joint force component). </w:t>
-      </w:r>
-    </w:p>
-    <w:p>
-      <w:pPr>
-        <w:pStyle w:val="Ingenmellomrom"/>
-        <w:rPr>
-          <w:lang w:val="en-GB"/>
-        </w:rPr>
-      </w:pPr>
-      <w:r>
-        <w:rPr>
           <w:lang w:val="en-GB"/>
         </w:rPr>
         <w:t xml:space="preserve">See </w:t>
@@ -298,13 +178,101 @@
           <w:t>CJTF Operations Order</w:t>
         </w:r>
       </w:hyperlink>
+    </w:p>
+    <w:p>
+      <w:pPr>
+        <w:pStyle w:val="Overskrift2"/>
+        <w:rPr>
+          <w:lang w:val="en-GB"/>
+        </w:rPr>
+      </w:pPr>
+      <w:r>
+        <w:rPr>
+          <w:lang w:val="en-GB"/>
+        </w:rPr>
+        <w:t>b.  Enemy situation.</w:t>
+      </w:r>
+      <w:r>
+        <w:rPr>
+          <w:lang w:val="en-GB"/>
+        </w:rPr>
+        <w:t xml:space="preserve"> </w:t>
+      </w:r>
+    </w:p>
+    <w:p>
+      <w:pPr>
+        <w:pStyle w:val="Ingenmellomrom"/>
+        <w:rPr>
+          <w:lang w:val="en-GB"/>
+        </w:rPr>
+      </w:pPr>
+      <w:r>
+        <w:rPr>
+          <w:lang w:val="en-GB"/>
+        </w:rPr>
+        <w:t xml:space="preserve">See </w:t>
+      </w:r>
+      <w:hyperlink r:id="rId10" w:history="1">
+        <w:r>
+          <w:rPr>
+            <w:rStyle w:val="Hyperkobling"/>
+            <w:lang w:val="en-GB"/>
+          </w:rPr>
+          <w:t>VIS INTSUM D+1</w:t>
+        </w:r>
+      </w:hyperlink>
+    </w:p>
+    <w:p>
+      <w:pPr>
+        <w:pStyle w:val="Overskrift2"/>
+        <w:rPr>
+          <w:lang w:val="en-GB"/>
+        </w:rPr>
+      </w:pPr>
+      <w:proofErr w:type="gramStart"/>
+      <w:r>
+        <w:rPr>
+          <w:lang w:val="en-GB"/>
+        </w:rPr>
+        <w:t>c.  Friendly</w:t>
+      </w:r>
+      <w:proofErr w:type="gramEnd"/>
+      <w:r>
+        <w:rPr>
+          <w:lang w:val="en-GB"/>
+        </w:rPr>
+        <w:t xml:space="preserve"> situation (by joint force component). </w:t>
+      </w:r>
+    </w:p>
+    <w:p>
+      <w:pPr>
+        <w:pStyle w:val="Ingenmellomrom"/>
+        <w:rPr>
+          <w:lang w:val="en-GB"/>
+        </w:rPr>
+      </w:pPr>
+      <w:r>
+        <w:rPr>
+          <w:lang w:val="en-GB"/>
+        </w:rPr>
+        <w:t xml:space="preserve">See </w:t>
+      </w:r>
+      <w:hyperlink r:id="rId11" w:history="1">
+        <w:r>
+          <w:rPr>
+            <w:rStyle w:val="Hyperkobling"/>
+            <w:lang w:val="en-GB"/>
+          </w:rPr>
+          <w:t>CJTF Operations Order</w:t>
+        </w:r>
+      </w:hyperlink>
       <w:r>
         <w:rPr>
           <w:lang w:val="en-GB"/>
         </w:rPr>
         <w:t xml:space="preserve"> and </w:t>
       </w:r>
-      <w:hyperlink r:id="rId10" w:history="1">
+      <w:hyperlink r:id="rId12" w:history="1">
         <w:r>
           <w:rPr>
             <w:rStyle w:val="Hyperkobling"/>
@@ -328,7 +296,7 @@
         </w:rPr>
         <w:t xml:space="preserve"> and </w:t>
       </w:r>
-      <w:hyperlink r:id="rId11" w:history="1">
+      <w:hyperlink r:id="rId13" w:history="1">
         <w:r>
           <w:rPr>
             <w:rStyle w:val="Hyperkobling"/>
@@ -790,8 +758,14 @@
               <w:rPr>
                 <w:lang w:val="en-GB"/>
               </w:rPr>
+              <w:t xml:space="preserve">Further, it is intended that support be provided to friendly ground forces through the availability of air-to-ground strike aircraft, performing a variety of missions throughout </w:t>
+            </w:r>
+            <w:r>
+              <w:rPr>
+                <w:lang w:val="en-GB"/>
+              </w:rPr>
               <w:lastRenderedPageBreak/>
-              <w:t>Further, it is intended that support be provided to friendly ground forces through the availability of air-to-ground strike aircraft, performing a variety of missions throughout the AO.</w:t>
+              <w:t>the AO.</w:t>
             </w:r>
           </w:p>
           <w:p>
@@ -815,13 +789,6 @@
               </w:rPr>
               <w:t>It is intended that such operations be complemented by a small number of Air Interdiction operations in order to meet strategic objectives as outlined by CJTF82.</w:t>
             </w:r>
-          </w:p>
-          <w:p>
-            <w:pPr>
-              <w:rPr>
-                <w:lang w:val="en-GB"/>
-              </w:rPr>
-            </w:pPr>
           </w:p>
           <w:p>
             <w:pPr>
@@ -1042,7 +1009,7 @@
               </w:rPr>
               <w:t>visible in the Airspace Control Plan (</w:t>
             </w:r>
-            <w:hyperlink r:id="rId12" w:history="1">
+            <w:hyperlink r:id="rId14" w:history="1">
               <w:r>
                 <w:rPr>
                   <w:rStyle w:val="Hyperkobling"/>
@@ -1279,7 +1246,6 @@
               <w:rPr>
                 <w:lang w:val="en-GB"/>
               </w:rPr>
-              <w:lastRenderedPageBreak/>
               <w:t xml:space="preserve">Equal effort should be directed towards the attrition of </w:t>
             </w:r>
             <w:r>
@@ -1315,7 +1281,6 @@
                 <w:bCs/>
                 <w:lang w:val="en-GB"/>
               </w:rPr>
-              <w:lastRenderedPageBreak/>
               <w:t>Allocation of sorties</w:t>
             </w:r>
             <w:r>
@@ -1371,6 +1336,7 @@
                 <w:bCs/>
                 <w:lang w:val="en-GB"/>
               </w:rPr>
+              <w:lastRenderedPageBreak/>
               <w:t>Sector NORTH – 40% Total</w:t>
             </w:r>
           </w:p>
@@ -1402,7 +1368,14 @@
               <w:rPr>
                 <w:lang w:val="en-GB"/>
               </w:rPr>
-              <w:t>Objective BRAVO</w:t>
+              <w:t xml:space="preserve">Objective </w:t>
+            </w:r>
+            <w:r>
+              <w:rPr>
+                <w:lang w:val="en-GB"/>
+              </w:rPr>
+              <w:lastRenderedPageBreak/>
+              <w:t>BRAVO</w:t>
             </w:r>
           </w:p>
           <w:p>
@@ -1643,6 +1616,7 @@
                 <w:bCs/>
                 <w:lang w:val="en-GB"/>
               </w:rPr>
+              <w:lastRenderedPageBreak/>
               <w:t>Acceptable level of risk</w:t>
             </w:r>
             <w:r>
@@ -1926,7 +1900,6 @@
                 <w:bCs/>
                 <w:lang w:val="en-GB"/>
               </w:rPr>
-              <w:lastRenderedPageBreak/>
               <w:t>Other issues</w:t>
             </w:r>
           </w:p>
@@ -2012,6 +1985,7 @@
         <w:rPr>
           <w:lang w:val="en-GB"/>
         </w:rPr>
+        <w:lastRenderedPageBreak/>
         <w:t xml:space="preserve">4.  ADMINISTRATION AND LOGISTICS </w:t>
       </w:r>
     </w:p>
@@ -2064,8 +2038,8 @@
       </w:r>
     </w:p>
     <w:sectPr>
-      <w:headerReference w:type="default" r:id="rId13"/>
-      <w:footerReference w:type="default" r:id="rId14"/>
+      <w:headerReference w:type="default" r:id="rId15"/>
+      <w:footerReference w:type="default" r:id="rId16"/>
       <w:pgSz w:w="11906" w:h="16838"/>
       <w:pgMar w:top="1417" w:right="1417" w:bottom="1417" w:left="1417" w:header="708" w:footer="708" w:gutter="0"/>
       <w:cols w:space="708"/>
@@ -3251,7 +3225,7 @@
 </file>
 
 <file path=customXml/itemProps1.xml><?xml version="1.0" encoding="utf-8"?>
-<ds:datastoreItem xmlns:ds="http://schemas.openxmlformats.org/officeDocument/2006/customXml" ds:itemID="{6D952F6A-9B59-499D-80DD-6E7DDD3EB996}">
+<ds:datastoreItem xmlns:ds="http://schemas.openxmlformats.org/officeDocument/2006/customXml" ds:itemID="{E78E9CB6-0533-4851-8E7A-9BDB1A60F058}">
   <ds:schemaRefs>
     <ds:schemaRef ds:uri="http://schemas.openxmlformats.org/officeDocument/2006/bibliography"/>
   </ds:schemaRefs>

</xml_diff>